<commit_message>
Updated the 0.4.2 design document
</commit_message>
<xml_diff>
--- a/Design/Design/dotNetRDF 0.4.2 Design.docx
+++ b/Design/Design/dotNetRDF 0.4.2 Design.docx
@@ -9,32 +9,19 @@
           <w:sz w:val="48"/>
         </w:rPr>
       </w:pPr>
-      <w:proofErr w:type="gramStart"/>
       <w:r>
         <w:rPr>
           <w:sz w:val="48"/>
         </w:rPr>
-        <w:t>dotNetRDF</w:t>
-      </w:r>
-      <w:proofErr w:type="gramEnd"/>
-      <w:r>
-        <w:rPr>
-          <w:sz w:val="48"/>
-        </w:rPr>
-        <w:t xml:space="preserve"> Design Document</w:t>
+        <w:t>dotNetRDF Design Document</w:t>
       </w:r>
     </w:p>
     <w:p>
       <w:pPr>
         <w:pStyle w:val="Heading2"/>
       </w:pPr>
-      <w:proofErr w:type="gramStart"/>
-      <w:r>
-        <w:t>dotNetRDF</w:t>
-      </w:r>
-      <w:proofErr w:type="gramEnd"/>
-      <w:r>
-        <w:t xml:space="preserve"> Version 0.4.2</w:t>
+      <w:r>
+        <w:t>dotNetRDF Version 0.4.2</w:t>
       </w:r>
     </w:p>
     <w:p>
@@ -71,27 +58,14 @@
         <w:br/>
         <w:t xml:space="preserve">Last Updated: </w:t>
       </w:r>
-      <w:r>
-        <w:fldChar w:fldCharType="begin"/>
-      </w:r>
-      <w:r>
-        <w:instrText xml:space="preserve"> SAVEDATE   \* MERGEFORMAT </w:instrText>
-      </w:r>
-      <w:r>
-        <w:fldChar w:fldCharType="separate"/>
-      </w:r>
-      <w:r>
-        <w:rPr>
-          <w:noProof/>
-        </w:rPr>
-        <w:t>11/04/2011 13:37:00</w:t>
-      </w:r>
-      <w:r>
-        <w:rPr>
-          <w:noProof/>
-        </w:rPr>
-        <w:fldChar w:fldCharType="end"/>
-      </w:r>
+      <w:fldSimple w:instr=" SAVEDATE   \* MERGEFORMAT ">
+        <w:r>
+          <w:rPr>
+            <w:noProof/>
+          </w:rPr>
+          <w:t>14/04/2011 10:01:00</w:t>
+        </w:r>
+      </w:fldSimple>
     </w:p>
     <w:p>
       <w:pPr>
@@ -122,23 +96,7 @@
         </w:numPr>
       </w:pPr>
       <w:r>
-        <w:t xml:space="preserve">Migrate as much of the core Leviathan engine as feasible directly into </w:t>
-      </w:r>
-      <w:proofErr w:type="spellStart"/>
-      <w:r>
-        <w:t>LeviathanQueryProcessor</w:t>
-      </w:r>
-      <w:proofErr w:type="spellEnd"/>
-      <w:r>
-        <w:t xml:space="preserve"> and </w:t>
-      </w:r>
-      <w:proofErr w:type="spellStart"/>
-      <w:r>
-        <w:t>LeviathanUpdateProcessor</w:t>
-      </w:r>
-      <w:proofErr w:type="spellEnd"/>
-      <w:r>
-        <w:t xml:space="preserve"> respectively</w:t>
+        <w:t>Migrate as much of the core Leviathan engine as feasible directly into LeviathanQueryProcessor and LeviathanUpdateProcessor respectively</w:t>
       </w:r>
     </w:p>
     <w:p>
@@ -157,8 +115,6 @@
       <w:pPr>
         <w:pStyle w:val="Heading2"/>
       </w:pPr>
-      <w:bookmarkStart w:id="0" w:name="_GoBack"/>
-      <w:bookmarkEnd w:id="0"/>
       <w:r>
         <w:t>Time Permitting Features</w:t>
       </w:r>
@@ -174,6 +130,8 @@
       <w:r>
         <w:t>None at present</w:t>
       </w:r>
+      <w:bookmarkStart w:id="0" w:name="_GoBack"/>
+      <w:bookmarkEnd w:id="0"/>
     </w:p>
     <w:p>
       <w:pPr>
@@ -221,49 +179,12 @@
         <w:pStyle w:val="Heading2"/>
       </w:pPr>
       <w:r>
-        <w:t xml:space="preserve">Migrate core engine into </w:t>
-      </w:r>
-      <w:proofErr w:type="spellStart"/>
-      <w:r>
-        <w:t>LeviathanQueryProcessor</w:t>
-      </w:r>
-      <w:proofErr w:type="spellEnd"/>
-      <w:r>
-        <w:t xml:space="preserve"> and </w:t>
-      </w:r>
-      <w:proofErr w:type="spellStart"/>
-      <w:r>
-        <w:t>LeviathanUpdateProcessor</w:t>
-      </w:r>
-      <w:proofErr w:type="spellEnd"/>
-    </w:p>
-    <w:p>
-      <w:r>
-        <w:t xml:space="preserve">Move the implementations from the isolated </w:t>
-      </w:r>
-      <w:proofErr w:type="gramStart"/>
-      <w:r>
-        <w:t>Evaluate(</w:t>
-      </w:r>
-      <w:proofErr w:type="gramEnd"/>
-      <w:r>
-        <w:t xml:space="preserve">) methods on </w:t>
-      </w:r>
-      <w:proofErr w:type="spellStart"/>
-      <w:r>
-        <w:t>ISparqlAlgebra</w:t>
-      </w:r>
-      <w:proofErr w:type="spellEnd"/>
-      <w:r>
-        <w:t xml:space="preserve"> and </w:t>
-      </w:r>
-      <w:proofErr w:type="spellStart"/>
-      <w:r>
-        <w:t>SparqlUpdateCommand</w:t>
-      </w:r>
-      <w:proofErr w:type="spellEnd"/>
-      <w:r>
-        <w:t xml:space="preserve"> into the relevant Leviathan processors.  This will make the code more manageable and make it possible to make many methods virtual.  This will allow people to override specific parts of the engine themselves without having to replicate large chunks of the engine.</w:t>
+        <w:t>Migrate core engine into LeviathanQueryProcessor and LeviathanUpdateProcessor</w:t>
+      </w:r>
+    </w:p>
+    <w:p>
+      <w:r>
+        <w:t>Rewrite these implementations so that while default implementations can continue to reside in the Evaluate() methods of the relevant classes developers can more easily override the parts of the engine they wish to.</w:t>
       </w:r>
     </w:p>
     <w:p>
@@ -1587,7 +1508,7 @@
 </file>
 
 <file path=customXml/itemProps1.xml><?xml version="1.0" encoding="utf-8"?>
-<ds:datastoreItem xmlns:ds="http://schemas.openxmlformats.org/officeDocument/2006/customXml" ds:itemID="{5842B4C5-5146-4F78-87C3-52D527EF08A3}">
+<ds:datastoreItem xmlns:ds="http://schemas.openxmlformats.org/officeDocument/2006/customXml" ds:itemID="{257E31D5-DB88-432C-9E25-9B27C6401616}">
   <ds:schemaRefs>
     <ds:schemaRef ds:uri="http://schemas.openxmlformats.org/officeDocument/2006/bibliography"/>
   </ds:schemaRefs>

</xml_diff>